<commit_message>
Coverage & SVA cases initial commit
</commit_message>
<xml_diff>
--- a/plan/resources/SVA.docx
+++ b/plan/resources/SVA.docx
@@ -35,6 +35,15 @@
     </w:p>
     <w:sdt>
       <w:sdtPr>
+        <w:rPr>
+          <w:rFonts w:ascii="Times New Roman" w:eastAsiaTheme="minorEastAsia" w:hAnsi="Times New Roman" w:cstheme="minorBidi"/>
+          <w:b w:val="0"/>
+          <w:bCs w:val="0"/>
+          <w:color w:val="auto"/>
+          <w:sz w:val="24"/>
+          <w:szCs w:val="22"/>
+          <w:lang w:val="ro-RO"/>
+        </w:rPr>
         <w:id w:val="-378165672"/>
         <w:docPartObj>
           <w:docPartGallery w:val="Table of Contents"/>
@@ -43,12 +52,7 @@
       </w:sdtPr>
       <w:sdtEndPr>
         <w:rPr>
-          <w:rFonts w:ascii="Times New Roman" w:eastAsiaTheme="minorEastAsia" w:hAnsi="Times New Roman" w:cstheme="minorBidi"/>
           <w:noProof/>
-          <w:color w:val="auto"/>
-          <w:sz w:val="24"/>
-          <w:szCs w:val="22"/>
-          <w:lang w:val="ro-RO"/>
         </w:rPr>
       </w:sdtEndPr>
       <w:sdtContent>
@@ -59,8 +63,6 @@
           <w:r>
             <w:t>Contents</w:t>
           </w:r>
-          <w:bookmarkStart w:id="0" w:name="_GoBack"/>
-          <w:bookmarkEnd w:id="0"/>
         </w:p>
         <w:p>
           <w:pPr>
@@ -1004,7 +1006,7 @@
           <w:lang w:val="en-US"/>
         </w:rPr>
       </w:pPr>
-      <w:bookmarkStart w:id="1" w:name="_Toc160793263"/>
+      <w:bookmarkStart w:id="0" w:name="_Toc160793263"/>
       <w:r>
         <w:br w:type="page"/>
       </w:r>
@@ -1013,13 +1015,13 @@
       <w:pPr>
         <w:pStyle w:val="Heading1"/>
       </w:pPr>
-      <w:bookmarkStart w:id="2" w:name="_Toc160801420"/>
+      <w:bookmarkStart w:id="1" w:name="_Toc160801420"/>
       <w:r>
         <w:lastRenderedPageBreak/>
         <w:t>Introduction</w:t>
       </w:r>
+      <w:bookmarkEnd w:id="0"/>
       <w:bookmarkEnd w:id="1"/>
-      <w:bookmarkEnd w:id="2"/>
     </w:p>
     <w:p>
       <w:pPr>
@@ -1219,19 +1221,7 @@
         <w:rPr>
           <w:lang w:val="en-US"/>
         </w:rPr>
-        <w:t>:</w:t>
-      </w:r>
-      <w:r>
-        <w:rPr>
-          <w:lang w:val="en-US"/>
-        </w:rPr>
-        <w:t xml:space="preserve"> </w:t>
-      </w:r>
-      <w:r>
-        <w:rPr>
-          <w:lang w:val="en-US"/>
-        </w:rPr>
-        <w:t>disable all assertions but allows currently active assertions to complete before being disabled.</w:t>
+        <w:t>: disable all assertions but allows currently active assertions to complete before being disabled.</w:t>
       </w:r>
     </w:p>
     <w:p>
@@ -1312,23 +1302,107 @@
       <w:pPr>
         <w:pStyle w:val="Heading1"/>
       </w:pPr>
-      <w:bookmarkStart w:id="3" w:name="_Toc160801421"/>
+      <w:bookmarkStart w:id="2" w:name="_Toc160801421"/>
       <w:r>
         <w:t>Immediate assertions</w:t>
       </w:r>
+      <w:bookmarkEnd w:id="2"/>
+    </w:p>
+    <w:p>
+      <w:pPr>
+        <w:rPr>
+          <w:lang w:val="en-US"/>
+        </w:rPr>
+      </w:pPr>
+      <w:r>
+        <w:rPr>
+          <w:lang w:val="en-US"/>
+        </w:rPr>
+        <w:t>Immediate assertions do not offer broad assertion usage value, but they do offer a concise and</w:t>
+      </w:r>
+      <w:r>
+        <w:rPr>
+          <w:lang w:val="en-US"/>
+        </w:rPr>
+        <w:t xml:space="preserve"> </w:t>
+      </w:r>
+      <w:r>
+        <w:rPr>
+          <w:lang w:val="en-US"/>
+        </w:rPr>
+        <w:t>convenient form to test the success of dynamic casting and constrained randomization of</w:t>
+      </w:r>
+      <w:r>
+        <w:rPr>
+          <w:lang w:val="en-US"/>
+        </w:rPr>
+        <w:t xml:space="preserve"> </w:t>
+      </w:r>
+      <w:r>
+        <w:rPr>
+          <w:lang w:val="en-US"/>
+        </w:rPr>
+        <w:t>variables.</w:t>
+      </w:r>
+    </w:p>
+    <w:p>
+      <w:pPr>
+        <w:pStyle w:val="Heading2"/>
+      </w:pPr>
+      <w:bookmarkStart w:id="3" w:name="_Toc160801422"/>
+      <w:r>
+        <w:t>Cast</w:t>
+      </w:r>
+      <w:r>
+        <w:t>ing</w:t>
+      </w:r>
       <w:bookmarkEnd w:id="3"/>
     </w:p>
     <w:p>
       <w:pPr>
-        <w:rPr>
-          <w:lang w:val="en-US"/>
-        </w:rPr>
-      </w:pPr>
-      <w:r>
-        <w:rPr>
-          <w:lang w:val="en-US"/>
-        </w:rPr>
-        <w:t>Immediate assertions do not offer broad assertion usage value, but they do offer a concise and</w:t>
+        <w:pStyle w:val="Heading3"/>
+        <w:rPr>
+          <w:lang w:val="en-US"/>
+        </w:rPr>
+      </w:pPr>
+      <w:bookmarkStart w:id="4" w:name="_Toc160801423"/>
+      <w:r>
+        <w:rPr>
+          <w:lang w:val="en-US"/>
+        </w:rPr>
+        <w:t>Static casting</w:t>
+      </w:r>
+      <w:bookmarkEnd w:id="4"/>
+    </w:p>
+    <w:p>
+      <w:pPr>
+        <w:rPr>
+          <w:lang w:val="en-US"/>
+        </w:rPr>
+      </w:pPr>
+      <w:r>
+        <w:rPr>
+          <w:lang w:val="en-US"/>
+        </w:rPr>
+        <w:t xml:space="preserve">Static-Speed casting is used when engineers are </w:t>
+      </w:r>
+      <w:r>
+        <w:rPr>
+          <w:lang w:val="en-US"/>
+        </w:rPr>
+        <w:t xml:space="preserve">interested in higher performance simulations and </w:t>
+      </w:r>
+      <w:r>
+        <w:rPr>
+          <w:lang w:val="en-US"/>
+        </w:rPr>
+        <w:t>are</w:t>
+      </w:r>
+      <w:r>
+        <w:rPr>
+          <w:lang w:val="en-US"/>
+        </w:rPr>
+        <w:t xml:space="preserve"> confident that all of</w:t>
       </w:r>
       <w:r>
         <w:rPr>
@@ -1340,7 +1414,19 @@
         <w:rPr>
           <w:lang w:val="en-US"/>
         </w:rPr>
-        <w:t>convenient form to test the success of dynamic casting and constrained randomization of</w:t>
+        <w:t>the casting in their code was type and boundary-safe</w:t>
+      </w:r>
+      <w:r>
+        <w:rPr>
+          <w:lang w:val="en-US"/>
+        </w:rPr>
+        <w:t>.</w:t>
+      </w:r>
+      <w:r>
+        <w:rPr>
+          <w:lang w:val="en-US"/>
+        </w:rPr>
+        <w:t xml:space="preserve"> Static casting is faster and more efficient than dynamic casting.</w:t>
       </w:r>
       <w:r>
         <w:rPr>
@@ -1348,25 +1434,81 @@
         </w:rPr>
         <w:t xml:space="preserve"> </w:t>
       </w:r>
-      <w:r>
-        <w:rPr>
-          <w:lang w:val="en-US"/>
-        </w:rPr>
-        <w:t>variables.</w:t>
-      </w:r>
-    </w:p>
-    <w:p>
-      <w:pPr>
-        <w:pStyle w:val="Heading2"/>
-      </w:pPr>
-      <w:bookmarkStart w:id="4" w:name="_Toc160801422"/>
-      <w:r>
-        <w:t>Cast</w:t>
-      </w:r>
-      <w:r>
-        <w:t>ing</w:t>
-      </w:r>
-      <w:bookmarkEnd w:id="4"/>
+    </w:p>
+    <w:p>
+      <w:pPr>
+        <w:rPr>
+          <w:lang w:val="en-US"/>
+        </w:rPr>
+      </w:pPr>
+      <w:r>
+        <w:rPr>
+          <w:lang w:val="en-US"/>
+        </w:rPr>
+        <w:t>The SystemVerilog static cast uses a data type to cast an argument enclosed within parentheses</w:t>
+      </w:r>
+      <w:r>
+        <w:rPr>
+          <w:lang w:val="en-US"/>
+        </w:rPr>
+        <w:t xml:space="preserve"> </w:t>
+      </w:r>
+      <w:r>
+        <w:rPr>
+          <w:lang w:val="en-US"/>
+        </w:rPr>
+        <w:t>to the new data type and then assigns the cast-modified value to a target of the same or</w:t>
+      </w:r>
+      <w:r>
+        <w:rPr>
+          <w:lang w:val="en-US"/>
+        </w:rPr>
+        <w:t xml:space="preserve"> </w:t>
+      </w:r>
+      <w:r>
+        <w:rPr>
+          <w:lang w:val="en-US"/>
+        </w:rPr>
+        <w:t>compatible type.</w:t>
+      </w:r>
+      <w:r>
+        <w:rPr>
+          <w:lang w:val="en-US"/>
+        </w:rPr>
+        <w:t xml:space="preserve"> </w:t>
+      </w:r>
+    </w:p>
+    <w:p>
+      <w:pPr>
+        <w:pStyle w:val="Code"/>
+      </w:pPr>
+      <w:proofErr w:type="gramStart"/>
+      <w:r>
+        <w:t>int</w:t>
+      </w:r>
+      <w:proofErr w:type="gramEnd"/>
+      <w:r>
+        <w:t xml:space="preserve"> </w:t>
+      </w:r>
+      <w:r>
+        <w:t xml:space="preserve">x = </w:t>
+      </w:r>
+      <w:r>
+        <w:t>int</w:t>
+      </w:r>
+      <w:r>
+        <w:t>’</w:t>
+      </w:r>
+      <w:r>
+        <w:t>(4.5);</w:t>
+      </w:r>
+    </w:p>
+    <w:p>
+      <w:pPr>
+        <w:rPr>
+          <w:lang w:val="en-US"/>
+        </w:rPr>
+      </w:pPr>
     </w:p>
     <w:p>
       <w:pPr>
@@ -1375,166 +1517,14 @@
           <w:lang w:val="en-US"/>
         </w:rPr>
       </w:pPr>
-      <w:bookmarkStart w:id="5" w:name="_Toc160801423"/>
-      <w:r>
-        <w:rPr>
-          <w:lang w:val="en-US"/>
-        </w:rPr>
-        <w:t>Static casting</w:t>
+      <w:bookmarkStart w:id="5" w:name="_Toc160801424"/>
+      <w:r>
+        <w:rPr>
+          <w:lang w:val="en-US"/>
+        </w:rPr>
+        <w:t>Dynamic casting</w:t>
       </w:r>
       <w:bookmarkEnd w:id="5"/>
-    </w:p>
-    <w:p>
-      <w:pPr>
-        <w:rPr>
-          <w:lang w:val="en-US"/>
-        </w:rPr>
-      </w:pPr>
-      <w:r>
-        <w:rPr>
-          <w:lang w:val="en-US"/>
-        </w:rPr>
-        <w:t xml:space="preserve">Static-Speed casting is used when engineers are </w:t>
-      </w:r>
-      <w:r>
-        <w:rPr>
-          <w:lang w:val="en-US"/>
-        </w:rPr>
-        <w:t xml:space="preserve">interested in higher performance simulations and </w:t>
-      </w:r>
-      <w:r>
-        <w:rPr>
-          <w:lang w:val="en-US"/>
-        </w:rPr>
-        <w:t>are</w:t>
-      </w:r>
-      <w:r>
-        <w:rPr>
-          <w:lang w:val="en-US"/>
-        </w:rPr>
-        <w:t xml:space="preserve"> confident that all of</w:t>
-      </w:r>
-      <w:r>
-        <w:rPr>
-          <w:lang w:val="en-US"/>
-        </w:rPr>
-        <w:t xml:space="preserve"> </w:t>
-      </w:r>
-      <w:r>
-        <w:rPr>
-          <w:lang w:val="en-US"/>
-        </w:rPr>
-        <w:t>the casting in their code was type and boundary-safe</w:t>
-      </w:r>
-      <w:r>
-        <w:rPr>
-          <w:lang w:val="en-US"/>
-        </w:rPr>
-        <w:t>.</w:t>
-      </w:r>
-      <w:r>
-        <w:rPr>
-          <w:lang w:val="en-US"/>
-        </w:rPr>
-        <w:t xml:space="preserve"> Static casting is faster and more efficient than dynamic casting.</w:t>
-      </w:r>
-      <w:r>
-        <w:rPr>
-          <w:lang w:val="en-US"/>
-        </w:rPr>
-        <w:t xml:space="preserve"> </w:t>
-      </w:r>
-    </w:p>
-    <w:p>
-      <w:pPr>
-        <w:rPr>
-          <w:lang w:val="en-US"/>
-        </w:rPr>
-      </w:pPr>
-      <w:r>
-        <w:rPr>
-          <w:lang w:val="en-US"/>
-        </w:rPr>
-        <w:t>The SystemVerilog static cast uses a data type to cast an argument enclosed within parentheses</w:t>
-      </w:r>
-      <w:r>
-        <w:rPr>
-          <w:lang w:val="en-US"/>
-        </w:rPr>
-        <w:t xml:space="preserve"> </w:t>
-      </w:r>
-      <w:r>
-        <w:rPr>
-          <w:lang w:val="en-US"/>
-        </w:rPr>
-        <w:t>to the new data type and then assigns the cast-modified value to a target of the same or</w:t>
-      </w:r>
-      <w:r>
-        <w:rPr>
-          <w:lang w:val="en-US"/>
-        </w:rPr>
-        <w:t xml:space="preserve"> </w:t>
-      </w:r>
-      <w:r>
-        <w:rPr>
-          <w:lang w:val="en-US"/>
-        </w:rPr>
-        <w:t>compatible type.</w:t>
-      </w:r>
-      <w:r>
-        <w:rPr>
-          <w:lang w:val="en-US"/>
-        </w:rPr>
-        <w:t xml:space="preserve"> </w:t>
-      </w:r>
-    </w:p>
-    <w:p>
-      <w:pPr>
-        <w:pStyle w:val="Code"/>
-      </w:pPr>
-      <w:proofErr w:type="gramStart"/>
-      <w:r>
-        <w:t>int</w:t>
-      </w:r>
-      <w:proofErr w:type="gramEnd"/>
-      <w:r>
-        <w:t xml:space="preserve"> </w:t>
-      </w:r>
-      <w:r>
-        <w:t xml:space="preserve">x = </w:t>
-      </w:r>
-      <w:r>
-        <w:t>int</w:t>
-      </w:r>
-      <w:r>
-        <w:t>’</w:t>
-      </w:r>
-      <w:r>
-        <w:t>(4.5);</w:t>
-      </w:r>
-    </w:p>
-    <w:p>
-      <w:pPr>
-        <w:rPr>
-          <w:lang w:val="en-US"/>
-        </w:rPr>
-      </w:pPr>
-    </w:p>
-    <w:p>
-      <w:pPr>
-        <w:pStyle w:val="Heading3"/>
-        <w:rPr>
-          <w:lang w:val="en-US"/>
-        </w:rPr>
-      </w:pPr>
-      <w:bookmarkStart w:id="6" w:name="_Toc160801424"/>
-      <w:r>
-        <w:rPr>
-          <w:lang w:val="en-US"/>
-        </w:rPr>
-        <w:t>Dynamic casting</w:t>
-      </w:r>
-      <w:bookmarkEnd w:id="6"/>
     </w:p>
     <w:p>
       <w:pPr>
@@ -1727,60 +1717,60 @@
           <w:lang w:val="en-US"/>
         </w:rPr>
       </w:pPr>
-      <w:bookmarkStart w:id="7" w:name="_Toc160801425"/>
+      <w:bookmarkStart w:id="6" w:name="_Toc160801425"/>
       <w:r>
         <w:rPr>
           <w:lang w:val="en-US"/>
         </w:rPr>
         <w:t>Randomization</w:t>
       </w:r>
+      <w:bookmarkEnd w:id="6"/>
+    </w:p>
+    <w:p>
+      <w:pPr>
+        <w:rPr>
+          <w:lang w:val="en-US"/>
+        </w:rPr>
+      </w:pPr>
+      <w:r>
+        <w:rPr>
+          <w:lang w:val="en-US"/>
+        </w:rPr>
+        <w:t>Immediate assertions are used to check whether the randomizatio</w:t>
+      </w:r>
+      <w:r>
+        <w:rPr>
+          <w:lang w:val="en-US"/>
+        </w:rPr>
+        <w:t xml:space="preserve">n completed successful or not. </w:t>
+      </w:r>
+    </w:p>
+    <w:p>
+      <w:pPr>
+        <w:pStyle w:val="Code"/>
+      </w:pPr>
+      <w:r>
+        <w:t>assert</w:t>
+      </w:r>
+      <w:r>
+        <w:t xml:space="preserve"> </w:t>
+      </w:r>
+      <w:r>
+        <w:t>(pa</w:t>
+      </w:r>
+      <w:r>
+        <w:t>cket.randomize());</w:t>
+      </w:r>
+    </w:p>
+    <w:p>
+      <w:pPr>
+        <w:pStyle w:val="Heading1"/>
+      </w:pPr>
+      <w:bookmarkStart w:id="7" w:name="_Toc160801426"/>
+      <w:r>
+        <w:t>Concurrent assertions</w:t>
+      </w:r>
       <w:bookmarkEnd w:id="7"/>
-    </w:p>
-    <w:p>
-      <w:pPr>
-        <w:rPr>
-          <w:lang w:val="en-US"/>
-        </w:rPr>
-      </w:pPr>
-      <w:r>
-        <w:rPr>
-          <w:lang w:val="en-US"/>
-        </w:rPr>
-        <w:t>Immediate assertions are used to check whether the randomizatio</w:t>
-      </w:r>
-      <w:r>
-        <w:rPr>
-          <w:lang w:val="en-US"/>
-        </w:rPr>
-        <w:t xml:space="preserve">n completed successful or not. </w:t>
-      </w:r>
-    </w:p>
-    <w:p>
-      <w:pPr>
-        <w:pStyle w:val="Code"/>
-      </w:pPr>
-      <w:r>
-        <w:t>assert</w:t>
-      </w:r>
-      <w:r>
-        <w:t xml:space="preserve"> </w:t>
-      </w:r>
-      <w:r>
-        <w:t>(pa</w:t>
-      </w:r>
-      <w:r>
-        <w:t>cket.randomize());</w:t>
-      </w:r>
-    </w:p>
-    <w:p>
-      <w:pPr>
-        <w:pStyle w:val="Heading1"/>
-      </w:pPr>
-      <w:bookmarkStart w:id="8" w:name="_Toc160801426"/>
-      <w:r>
-        <w:t>Concurrent assertions</w:t>
-      </w:r>
-      <w:bookmarkEnd w:id="8"/>
     </w:p>
     <w:p>
       <w:pPr>
@@ -2016,14 +2006,14 @@
           <w:lang w:val="en-US"/>
         </w:rPr>
       </w:pPr>
-      <w:bookmarkStart w:id="9" w:name="_Toc160801427"/>
+      <w:bookmarkStart w:id="8" w:name="_Toc160801427"/>
       <w:r>
         <w:rPr>
           <w:lang w:val="en-US"/>
         </w:rPr>
         <w:t>Assertion example</w:t>
       </w:r>
-      <w:bookmarkEnd w:id="9"/>
+      <w:bookmarkEnd w:id="8"/>
     </w:p>
     <w:p>
       <w:pPr>
@@ -2458,7 +2448,7 @@
           <w:lang w:val="en-US"/>
         </w:rPr>
       </w:pPr>
-      <w:bookmarkStart w:id="10" w:name="_Toc160801428"/>
+      <w:bookmarkStart w:id="9" w:name="_Toc160801428"/>
       <w:r>
         <w:rPr>
           <w:lang w:val="en-US"/>
@@ -2466,7 +2456,7 @@
         <w:lastRenderedPageBreak/>
         <w:t>Separate proprieties and assertions</w:t>
       </w:r>
-      <w:bookmarkEnd w:id="10"/>
+      <w:bookmarkEnd w:id="9"/>
     </w:p>
     <w:p>
       <w:pPr>
@@ -2698,14 +2688,14 @@
           <w:lang w:val="en-US"/>
         </w:rPr>
       </w:pPr>
-      <w:bookmarkStart w:id="11" w:name="_Toc160801429"/>
+      <w:bookmarkStart w:id="10" w:name="_Toc160801429"/>
       <w:r>
         <w:rPr>
           <w:lang w:val="en-US"/>
         </w:rPr>
         <w:t>Combined proprieties and assertions</w:t>
       </w:r>
-      <w:bookmarkEnd w:id="11"/>
+      <w:bookmarkEnd w:id="10"/>
     </w:p>
     <w:p>
       <w:pPr>
@@ -2824,10 +2814,7 @@
       </w:r>
       <w:proofErr w:type="gramEnd"/>
       <w:r>
-        <w:t xml:space="preserve"> -&gt; something</w:t>
-      </w:r>
-      <w:r>
-        <w:t>)</w:t>
+        <w:t xml:space="preserve"> -&gt; something)</w:t>
       </w:r>
       <w:r>
         <w:t>);</w:t>
@@ -2850,14 +2837,14 @@
           <w:lang w:val="en-US"/>
         </w:rPr>
       </w:pPr>
-      <w:bookmarkStart w:id="12" w:name="_Toc160801430"/>
+      <w:bookmarkStart w:id="11" w:name="_Toc160801430"/>
       <w:r>
         <w:rPr>
           <w:lang w:val="en-US"/>
         </w:rPr>
         <w:t>Macros and assertions</w:t>
       </w:r>
-      <w:bookmarkEnd w:id="12"/>
+      <w:bookmarkEnd w:id="11"/>
     </w:p>
     <w:p>
       <w:pPr>
@@ -3080,7 +3067,15 @@
       </w:r>
       <w:proofErr w:type="spellEnd"/>
       <w:r>
-        <w:t>) disable iff (!rst_n) arg) \</w:t>
+        <w:t xml:space="preserve">) disable </w:t>
+      </w:r>
+      <w:proofErr w:type="spellStart"/>
+      <w:r>
+        <w:t>iff</w:t>
+      </w:r>
+      <w:proofErr w:type="spellEnd"/>
+      <w:r>
+        <w:t xml:space="preserve"> (!rst_n) arg) \</w:t>
       </w:r>
     </w:p>
     <w:p>
@@ -3156,13 +3151,13 @@
       <w:pPr>
         <w:pStyle w:val="Heading1"/>
       </w:pPr>
-      <w:bookmarkStart w:id="13" w:name="_Toc160793264"/>
-      <w:bookmarkStart w:id="14" w:name="_Toc160801431"/>
+      <w:bookmarkStart w:id="12" w:name="_Toc160793264"/>
+      <w:bookmarkStart w:id="13" w:name="_Toc160801431"/>
       <w:r>
         <w:t>Good practices</w:t>
       </w:r>
+      <w:bookmarkEnd w:id="12"/>
       <w:bookmarkEnd w:id="13"/>
-      <w:bookmarkEnd w:id="14"/>
     </w:p>
     <w:p>
       <w:pPr>
@@ -3212,6 +3207,42 @@
         <w:lastRenderedPageBreak/>
         <w:t>The macro and assertions technique requires the least effort and keeps the code clean.</w:t>
       </w:r>
+    </w:p>
+    <w:p>
+      <w:pPr>
+        <w:rPr>
+          <w:lang w:val="en-US"/>
+        </w:rPr>
+      </w:pPr>
+    </w:p>
+    <w:p>
+      <w:pPr>
+        <w:rPr>
+          <w:lang w:val="en-US"/>
+        </w:rPr>
+      </w:pPr>
+    </w:p>
+    <w:p>
+      <w:pPr>
+        <w:rPr>
+          <w:lang w:val="en-US"/>
+        </w:rPr>
+      </w:pPr>
+    </w:p>
+    <w:p>
+      <w:pPr>
+        <w:rPr>
+          <w:lang w:val="en-US"/>
+        </w:rPr>
+      </w:pPr>
+      <w:r>
+        <w:rPr>
+          <w:lang w:val="en-US"/>
+        </w:rPr>
+        <w:t xml:space="preserve">SVA </w:t>
+      </w:r>
+      <w:bookmarkStart w:id="14" w:name="_GoBack"/>
+      <w:bookmarkEnd w:id="14"/>
     </w:p>
     <w:sectPr>
       <w:footerReference w:type="default" r:id="rId9"/>
@@ -3259,6 +3290,7 @@
         <w:docPartUnique/>
       </w:docPartObj>
     </w:sdtPr>
+    <w:sdtEndPr/>
     <w:sdtContent>
       <w:sdt>
         <w:sdtPr>
@@ -3268,6 +3300,7 @@
             <w:docPartUnique/>
           </w:docPartObj>
         </w:sdtPr>
+        <w:sdtEndPr/>
         <w:sdtContent>
           <w:p>
             <w:pPr>
@@ -5385,7 +5418,7 @@
 </file>
 
 <file path=customXml/itemProps1.xml><?xml version="1.0" encoding="utf-8"?>
-<ds:datastoreItem xmlns:ds="http://schemas.openxmlformats.org/officeDocument/2006/customXml" ds:itemID="{B6590DEA-D786-4B37-B7A7-AC4E845B1F88}">
+<ds:datastoreItem xmlns:ds="http://schemas.openxmlformats.org/officeDocument/2006/customXml" ds:itemID="{3BB3AFE4-ACC1-42B2-9F10-BB2CF15AA59F}">
   <ds:schemaRefs>
     <ds:schemaRef ds:uri="http://schemas.openxmlformats.org/officeDocument/2006/bibliography"/>
   </ds:schemaRefs>

</xml_diff>